<commit_message>
update 11/16 9:31 pm
</commit_message>
<xml_diff>
--- a/final report/finalreport_template.docx
+++ b/final report/finalreport_template.docx
@@ -7,101 +7,161 @@
         <w:pStyle w:val="Title"/>
       </w:pPr>
       <w:r>
-        <w:t xml:space="preserve">Final</w:t>
-      </w:r>
-      <w:r>
-        <w:t xml:space="preserve"> </w:t>
-      </w:r>
-      <w:r>
-        <w:t xml:space="preserve">Report</w:t>
+        <w:t xml:space="preserve">Exploring</w:t>
+      </w:r>
+      <w:r>
+        <w:t xml:space="preserve"> </w:t>
+      </w:r>
+      <w:r>
+        <w:t xml:space="preserve">personality</w:t>
+      </w:r>
+      <w:r>
+        <w:t xml:space="preserve"> </w:t>
+      </w:r>
+      <w:r>
+        <w:t xml:space="preserve">scores</w:t>
+      </w:r>
+      <w:r>
+        <w:t xml:space="preserve"> </w:t>
+      </w:r>
+      <w:r>
+        <w:t xml:space="preserve">and</w:t>
+      </w:r>
+      <w:r>
+        <w:t xml:space="preserve"> </w:t>
+      </w:r>
+      <w:r>
+        <w:t xml:space="preserve">drug</w:t>
+      </w:r>
+      <w:r>
+        <w:t xml:space="preserve"> </w:t>
+      </w:r>
+      <w:r>
+        <w:t xml:space="preserve">use:</w:t>
+      </w:r>
+      <w:r>
+        <w:t xml:space="preserve"> </w:t>
+      </w:r>
+      <w:r>
+        <w:t xml:space="preserve">factors</w:t>
+      </w:r>
+      <w:r>
+        <w:t xml:space="preserve"> </w:t>
+      </w:r>
+      <w:r>
+        <w:t xml:space="preserve">that</w:t>
+      </w:r>
+      <w:r>
+        <w:t xml:space="preserve"> </w:t>
+      </w:r>
+      <w:r>
+        <w:t xml:space="preserve">contribute</w:t>
+      </w:r>
+      <w:r>
+        <w:t xml:space="preserve"> </w:t>
+      </w:r>
+      <w:r>
+        <w:t xml:space="preserve">to</w:t>
+      </w:r>
+      <w:r>
+        <w:t xml:space="preserve"> </w:t>
+      </w:r>
+      <w:r>
+        <w:t xml:space="preserve">increased</w:t>
+      </w:r>
+      <w:r>
+        <w:t xml:space="preserve"> </w:t>
+      </w:r>
+      <w:r>
+        <w:t xml:space="preserve">use</w:t>
+      </w:r>
+      <w:r>
+        <w:t xml:space="preserve"> </w:t>
+      </w:r>
+      <w:r>
+        <w:t xml:space="preserve">of</w:t>
+      </w:r>
+      <w:r>
+        <w:t xml:space="preserve"> </w:t>
+      </w:r>
+      <w:r>
+        <w:t xml:space="preserve">psilocybin</w:t>
+      </w:r>
+      <w:r>
+        <w:t xml:space="preserve"> </w:t>
+      </w:r>
+      <w:r>
+        <w:t xml:space="preserve">(magic</w:t>
+      </w:r>
+      <w:r>
+        <w:t xml:space="preserve"> </w:t>
+      </w:r>
+      <w:r>
+        <w:t xml:space="preserve">mushrooms)</w:t>
       </w:r>
     </w:p>
     <w:p>
       <w:pPr>
-        <w:pStyle w:val="Subtitle"/>
-      </w:pPr>
-      <w:r>
-        <w:t xml:space="preserve">due</w:t>
-      </w:r>
-      <w:r>
-        <w:t xml:space="preserve"> </w:t>
-      </w:r>
-      <w:r>
-        <w:t xml:space="preserve">November</w:t>
-      </w:r>
-      <w:r>
-        <w:t xml:space="preserve"> </w:t>
-      </w:r>
-      <w:r>
-        <w:t xml:space="preserve">16,</w:t>
-      </w:r>
-      <w:r>
-        <w:t xml:space="preserve"> </w:t>
-      </w:r>
-      <w:r>
-        <w:t xml:space="preserve">2021</w:t>
-      </w:r>
-      <w:r>
-        <w:t xml:space="preserve"> </w:t>
-      </w:r>
-      <w:r>
-        <w:t xml:space="preserve">by</w:t>
-      </w:r>
-      <w:r>
-        <w:t xml:space="preserve"> </w:t>
-      </w:r>
-      <w:r>
-        <w:t xml:space="preserve">11:59</w:t>
-      </w:r>
-      <w:r>
-        <w:t xml:space="preserve"> </w:t>
-      </w:r>
-      <w:r>
-        <w:t xml:space="preserve">PM</w:t>
+        <w:pStyle w:val="Author"/>
+      </w:pPr>
+      <w:r>
+        <w:t xml:space="preserve">G.I.</w:t>
+      </w:r>
+      <w:r>
+        <w:t xml:space="preserve"> </w:t>
+      </w:r>
+      <w:r>
+        <w:t xml:space="preserve">Joe:</w:t>
+      </w:r>
+      <w:r>
+        <w:t xml:space="preserve"> </w:t>
+      </w:r>
+      <w:r>
+        <w:t xml:space="preserve">Isa</w:t>
+      </w:r>
+      <w:r>
+        <w:t xml:space="preserve"> </w:t>
+      </w:r>
+      <w:r>
+        <w:t xml:space="preserve">Rundell</w:t>
+      </w:r>
+      <w:r>
+        <w:t xml:space="preserve"> </w:t>
+      </w:r>
+      <w:r>
+        <w:t xml:space="preserve">and</w:t>
+      </w:r>
+      <w:r>
+        <w:t xml:space="preserve"> </w:t>
+      </w:r>
+      <w:r>
+        <w:t xml:space="preserve">Grace</w:t>
+      </w:r>
+      <w:r>
+        <w:t xml:space="preserve"> </w:t>
+      </w:r>
+      <w:r>
+        <w:t xml:space="preserve">Vo</w:t>
       </w:r>
     </w:p>
     <w:p>
       <w:pPr>
-        <w:pStyle w:val="Author"/>
-      </w:pPr>
-      <w:r>
-        <w:t xml:space="preserve">G.I.</w:t>
-      </w:r>
-      <w:r>
-        <w:t xml:space="preserve"> </w:t>
-      </w:r>
-      <w:r>
-        <w:t xml:space="preserve">Joe:</w:t>
-      </w:r>
-      <w:r>
-        <w:t xml:space="preserve"> </w:t>
-      </w:r>
-      <w:r>
-        <w:t xml:space="preserve">Isa</w:t>
-      </w:r>
-      <w:r>
-        <w:t xml:space="preserve"> </w:t>
-      </w:r>
-      <w:r>
-        <w:t xml:space="preserve">Rundell</w:t>
-      </w:r>
-      <w:r>
-        <w:t xml:space="preserve"> </w:t>
-      </w:r>
-      <w:r>
-        <w:t xml:space="preserve">and</w:t>
-      </w:r>
-      <w:r>
-        <w:t xml:space="preserve"> </w:t>
-      </w:r>
-      <w:r>
-        <w:t xml:space="preserve">Grace</w:t>
-      </w:r>
-      <w:r>
-        <w:t xml:space="preserve"> </w:t>
-      </w:r>
-      <w:r>
-        <w:t xml:space="preserve">Vo</w:t>
+        <w:pStyle w:val="Date"/>
+      </w:pPr>
+      <w:r>
+        <w:t xml:space="preserve">November</w:t>
+      </w:r>
+      <w:r>
+        <w:t xml:space="preserve"> </w:t>
+      </w:r>
+      <w:r>
+        <w:t xml:space="preserve">16th,</w:t>
+      </w:r>
+      <w:r>
+        <w:t xml:space="preserve"> </w:t>
+      </w:r>
+      <w:r>
+        <w:t xml:space="preserve">2021</w:t>
       </w:r>
     </w:p>
     <w:p>
@@ -109,13 +169,13 @@
         <w:pStyle w:val="FirstParagraph"/>
       </w:pPr>
       <w:r>
-        <w:t xml:space="preserve">I. Abstract</w:t>
-      </w:r>
-      <w:r>
-        <w:t xml:space="preserve"> </w:t>
-      </w:r>
-      <w:r>
-        <w:t xml:space="preserve">This paper investigates which factors are linked to psilocybin use, more commonly referred to as mushrooms. This dataset comes from a repository at the University of California at Irvine and amasses figures pertaining to the consumption of 18 legal and illegal drugs and scores across 7 personality traits of 1885 participants hailing from predominantly white, English speaking countries. We chose to focus on the relationship between the various personality scores, gender, ethnicity, education, age, country of residence and mushroom use. We hypothesize that participants identifying as white males that live in the United States and are in the youngest age group, ages 18-24, with an education status of</w:t>
+        <w:t xml:space="preserve">Abstract</w:t>
+      </w:r>
+      <w:r>
+        <w:t xml:space="preserve"> </w:t>
+      </w:r>
+      <w:r>
+        <w:t xml:space="preserve">This paper investigates which factors are linked to psilocybin use, more commonly referred to as magic mushrooms. This data set comes from a repository at the University of California at Irvine and amasses figures pertaining to the consumption of 18 legal and illegal drugs and scores across 7 personality traits of 1885 participants hailing from predominantly white, English speaking countries. We chose to focus on the relationship between the various personality scores, gender, ethnicity, education, age, country of residence and mushroom use. We hypothesize that participants identifying as white males that live in the United States and are in the youngest age group, ages 18-24, with an education status of</w:t>
       </w:r>
       <w:r>
         <w:t xml:space="preserve"> </w:t>
@@ -152,6 +212,188 @@
       </w:r>
       <w:r>
         <w:t xml:space="preserve">are all the most statistically significant indicators of mushroom use, and 2) openness to experience is the personality trait that has the greatest statistically significant correlation to mushroom use.</w:t>
+      </w:r>
+    </w:p>
+    <w:p>
+      <w:pPr>
+        <w:pStyle w:val="BodyText"/>
+      </w:pPr>
+      <w:r>
+        <w:t xml:space="preserve">Background and Significance</w:t>
+      </w:r>
+      <w:r>
+        <w:t xml:space="preserve"> </w:t>
+      </w:r>
+      <w:r>
+        <w:t xml:space="preserve">The usage of drugs, ranging from the legal and rarely immediately dangerous to one’s health to the illegal and sometimes life-threatening, is driven by various motivations with consequences and repercussions of varying degrees. According to the Australian Alcohol and Drug Foundation, mushrooms, specifically, are consumed for their hallucinogenic effects that can temporarily</w:t>
+      </w:r>
+      <w:r>
+        <w:t xml:space="preserve"> </w:t>
+      </w:r>
+      <w:r>
+        <w:t xml:space="preserve">“</w:t>
+      </w:r>
+      <w:r>
+        <w:t xml:space="preserve">trigger changes in perception, mood and thought.</w:t>
+      </w:r>
+      <w:r>
+        <w:t xml:space="preserve">”</w:t>
+      </w:r>
+      <w:r>
+        <w:t xml:space="preserve"> </w:t>
+      </w:r>
+      <w:r>
+        <w:t xml:space="preserve">As with any drug, there are inherent risks associated with the decision to use mushrooms, and a study conducted by Nicholas Turiano et al.,</w:t>
+      </w:r>
+      <w:r>
+        <w:t xml:space="preserve"> </w:t>
+      </w:r>
+      <w:r>
+        <w:t xml:space="preserve">“</w:t>
+      </w:r>
+      <w:r>
+        <w:t xml:space="preserve">Personality and Substance Use in Midlife: Conscientiousness as a Moderator and the Effects of Trait Change,</w:t>
+      </w:r>
+      <w:r>
+        <w:t xml:space="preserve">”</w:t>
+      </w:r>
+      <w:r>
+        <w:t xml:space="preserve"> </w:t>
+      </w:r>
+      <w:r>
+        <w:t xml:space="preserve">highlights the cruciality of examining the links between personality and substance abuse, for the former is a prime predictor of the latter across stages of life (Turiano et al., 2012). We are interested in the ways in which the personality traits neuroticism, extraversion, openness to experience, agreeableness, and conscientiousness, impulsivity, and sensation seeking may or may not influence or be correlated to more frequent mushroom use. Additionally, we are interested in examining whether any particular demographics, for example, age, gender, education status, or country of residence, might have a similar significant correlation to mushroom use. The United States Drug Enforcement Administration (DEA) classifies mushrooms as a schedule I substance which is defined as</w:t>
+      </w:r>
+      <w:r>
+        <w:t xml:space="preserve"> </w:t>
+      </w:r>
+      <w:r>
+        <w:t xml:space="preserve">“</w:t>
+      </w:r>
+      <w:r>
+        <w:t xml:space="preserve">[a drug] with no currently accepted medical use and a high potential for abuse,</w:t>
+      </w:r>
+      <w:r>
+        <w:t xml:space="preserve">”</w:t>
+      </w:r>
+      <w:r>
+        <w:t xml:space="preserve"> </w:t>
+      </w:r>
+      <w:r>
+        <w:t xml:space="preserve">therefore, a deeper understanding of such interrelationships can better inform what demographics or personalities may require preventive health measures to avoid psychological dependence or potential drug abuse given the high risk mushrooms possess.</w:t>
+      </w:r>
+    </w:p>
+    <w:p>
+      <w:pPr>
+        <w:pStyle w:val="BodyText"/>
+      </w:pPr>
+      <w:r>
+        <w:t xml:space="preserve">Data</w:t>
+      </w:r>
+      <w:r>
+        <w:t xml:space="preserve"> </w:t>
+      </w:r>
+      <w:r>
+        <w:t xml:space="preserve">These data were collected in the United Kingdom between March 2011 and March 2012 using an online survey and were subsequently donated to the University of California at Irvine in 2016. The data include observations on both legal and illegal drugs: alcohol, amphetamines, amyl nitrite, benzodiazepine, cannabis, chocolate, cocaine, caffeine, crack, ecstasy, heroin, ketamine, legal highs, LSD, methadone, mushrooms, nicotine, and a class of volatile substance abuse. The various personality traits, neuroticism, extraversion, openness to experience, agreeableness, and conscientiousness, were quantified using the NEO-FFI-R measurement, and impulsivity and sensation seeking attributes were measured using BIS-11 and ImpSS, respectively. The dataset also contains the binary gender identity, age category, ethnicity, country of residence, and educational background of all of the participants.</w:t>
+      </w:r>
+    </w:p>
+    <w:p>
+      <w:pPr>
+        <w:pStyle w:val="BodyText"/>
+      </w:pPr>
+      <w:r>
+        <w:t xml:space="preserve">Methods</w:t>
+      </w:r>
+      <w:r>
+        <w:t xml:space="preserve"> </w:t>
+      </w:r>
+      <w:r>
+        <w:t xml:space="preserve">a) Data Collection and Variables</w:t>
+      </w:r>
+      <w:r>
+        <w:t xml:space="preserve"> </w:t>
+      </w:r>
+      <w:r>
+        <w:t xml:space="preserve">The original dataset has seven ratings for drug use: never used, used over a decade ago, used in last decade, used in last year, used in last month, used in last week, and used in last day. In order to streamline the data, we created new classifications of user and non-user in which</w:t>
+      </w:r>
+      <w:r>
+        <w:t xml:space="preserve"> </w:t>
+      </w:r>
+      <w:r>
+        <w:t xml:space="preserve">“</w:t>
+      </w:r>
+      <w:r>
+        <w:t xml:space="preserve">never used</w:t>
+      </w:r>
+      <w:r>
+        <w:t xml:space="preserve">”</w:t>
+      </w:r>
+      <w:r>
+        <w:t xml:space="preserve"> </w:t>
+      </w:r>
+      <w:r>
+        <w:t xml:space="preserve">and</w:t>
+      </w:r>
+      <w:r>
+        <w:t xml:space="preserve"> </w:t>
+      </w:r>
+      <w:r>
+        <w:t xml:space="preserve">“</w:t>
+      </w:r>
+      <w:r>
+        <w:t xml:space="preserve">used over a decade ago</w:t>
+      </w:r>
+      <w:r>
+        <w:t xml:space="preserve">”</w:t>
+      </w:r>
+      <w:r>
+        <w:t xml:space="preserve"> </w:t>
+      </w:r>
+      <w:r>
+        <w:t xml:space="preserve">are considered</w:t>
+      </w:r>
+      <w:r>
+        <w:t xml:space="preserve"> </w:t>
+      </w:r>
+      <w:r>
+        <w:t xml:space="preserve">“</w:t>
+      </w:r>
+      <w:r>
+        <w:t xml:space="preserve">non-user</w:t>
+      </w:r>
+      <w:r>
+        <w:t xml:space="preserve">”</w:t>
+      </w:r>
+      <w:r>
+        <w:t xml:space="preserve"> </w:t>
+      </w:r>
+      <w:r>
+        <w:t xml:space="preserve">and all other ratings are considered</w:t>
+      </w:r>
+      <w:r>
+        <w:t xml:space="preserve"> </w:t>
+      </w:r>
+      <w:r>
+        <w:t xml:space="preserve">“</w:t>
+      </w:r>
+      <w:r>
+        <w:t xml:space="preserve">user.</w:t>
+      </w:r>
+      <w:r>
+        <w:t xml:space="preserve">”</w:t>
+      </w:r>
+      <w:r>
+        <w:t xml:space="preserve"> </w:t>
+      </w:r>
+      <w:r>
+        <w:t xml:space="preserve">Additionally, we created a new dataframe, assigning numerical values to all observations as described below:</w:t>
+      </w:r>
+    </w:p>
+    <w:p>
+      <w:pPr>
+        <w:pStyle w:val="BodyText"/>
+      </w:pPr>
+      <w:r>
+        <w:t xml:space="preserve">#variables and numerical values go here</w:t>
       </w:r>
     </w:p>
     <w:p>
@@ -159,203 +401,6 @@
         <w:numPr>
           <w:ilvl w:val="0"/>
           <w:numId w:val="1001"/>
-        </w:numPr>
-      </w:pPr>
-      <w:r>
-        <w:t xml:space="preserve">Background and Significance</w:t>
-      </w:r>
-      <w:r>
-        <w:t xml:space="preserve"> </w:t>
-      </w:r>
-      <w:r>
-        <w:t xml:space="preserve">The usage of drugs, ranging from the legal and rarely immediately dangerous to one’s health to the illegal and sometimes life-threatening, is driven by various motivations with consequences and repercussions of varying degrees. According to the Australian Alcohol and Drug Foundation, mushrooms, specifically, are consumed for their hallucinogenic effects that can temporarily</w:t>
-      </w:r>
-      <w:r>
-        <w:t xml:space="preserve"> </w:t>
-      </w:r>
-      <w:r>
-        <w:t xml:space="preserve">“</w:t>
-      </w:r>
-      <w:r>
-        <w:t xml:space="preserve">trigger changes in perception, mood and thought.</w:t>
-      </w:r>
-      <w:r>
-        <w:t xml:space="preserve">”</w:t>
-      </w:r>
-      <w:r>
-        <w:t xml:space="preserve"> </w:t>
-      </w:r>
-      <w:r>
-        <w:t xml:space="preserve">As with any drug, there are inherent risks associated with the decision to use mushrooms, and a study conducted by Nicholas Turiano et al.,</w:t>
-      </w:r>
-      <w:r>
-        <w:t xml:space="preserve"> </w:t>
-      </w:r>
-      <w:r>
-        <w:t xml:space="preserve">“</w:t>
-      </w:r>
-      <w:r>
-        <w:t xml:space="preserve">Personality and Substance Use in Midlife: Conscientiousness as a Moderator and the Effects of Trait Change,</w:t>
-      </w:r>
-      <w:r>
-        <w:t xml:space="preserve">”</w:t>
-      </w:r>
-      <w:r>
-        <w:t xml:space="preserve"> </w:t>
-      </w:r>
-      <w:r>
-        <w:t xml:space="preserve">highlights the cruciality of examining the links between personality and substance abuse, for the former is a prime predictor of the latter across stages of life (Turiano et al., 2012). We are interested in the ways in which the personality traits neuroticism, extraversion, openness to experience, agreeableness, and conscientiousness, impulsivity, and sensation seeking may or may not influence or be correlated to more frequent mushroom use. Additionally, we are interested in examining whether any particular demographics, for example, age, gender, education status, or country of residence, might have a similar significant correlation to mushroom use. The United States Drug Enforcement Administration (DEA) classifies mushrooms as a schedule I substance which is defined as</w:t>
-      </w:r>
-      <w:r>
-        <w:t xml:space="preserve"> </w:t>
-      </w:r>
-      <w:r>
-        <w:t xml:space="preserve">“</w:t>
-      </w:r>
-      <w:r>
-        <w:t xml:space="preserve">[a drug] with no currently accepted medical use and a high potential for abuse,</w:t>
-      </w:r>
-      <w:r>
-        <w:t xml:space="preserve">”</w:t>
-      </w:r>
-      <w:r>
-        <w:t xml:space="preserve"> </w:t>
-      </w:r>
-      <w:r>
-        <w:t xml:space="preserve">therefore, a deeper understanding of such interrelationships can better inform what demographics or personalities may require preventive health measures to avoid psychological dependence or potential drug abuse given the high risk mushrooms possess.</w:t>
-      </w:r>
-    </w:p>
-    <w:p>
-      <w:pPr>
-        <w:numPr>
-          <w:ilvl w:val="0"/>
-          <w:numId w:val="1001"/>
-        </w:numPr>
-      </w:pPr>
-      <w:r>
-        <w:t xml:space="preserve">Data</w:t>
-      </w:r>
-      <w:r>
-        <w:t xml:space="preserve"> </w:t>
-      </w:r>
-      <w:r>
-        <w:t xml:space="preserve">These data were collected in the United Kingdom between March 2011 and March 2012 using an online survey and were subsequently donated to the University of California at Irvine in 2016. The data include observations on both legal and illegal drugs: alcohol, amphetamines, amyl nitrite, benzodiazepine, cannabis, chocolate, cocaine, caffeine, crack, ecstasy, heroin, ketamine, legal highs, LSD, methadone, mushrooms, nicotine, and a class of volatile substance abuse. The various personality traits, neuroticism, extraversion, openness to experience, agreeableness, and conscientiousness, were quantified using the NEO-FFI-R measurement, and impulsivity and sensation seeking attributes were measured using BIS-11 and ImpSS, respectively. The dataset also contains the binary gender identity, age category, ethnicity, country of residence, and educational background of all of the participants.</w:t>
-      </w:r>
-    </w:p>
-    <w:p>
-      <w:pPr>
-        <w:numPr>
-          <w:ilvl w:val="0"/>
-          <w:numId w:val="1001"/>
-        </w:numPr>
-      </w:pPr>
-      <w:r>
-        <w:t xml:space="preserve">Methods</w:t>
-      </w:r>
-    </w:p>
-    <w:p>
-      <w:pPr>
-        <w:numPr>
-          <w:ilvl w:val="0"/>
-          <w:numId w:val="1002"/>
-        </w:numPr>
-        <w:pStyle w:val="Compact"/>
-      </w:pPr>
-      <w:r>
-        <w:t xml:space="preserve">Data Collection and Variables</w:t>
-      </w:r>
-      <w:r>
-        <w:t xml:space="preserve"> </w:t>
-      </w:r>
-      <w:r>
-        <w:t xml:space="preserve">The original dataset has seven ratings for drug use: never used, used over a decade ago, used in last decade, used in last year, used in last month, used in last week, and used in last day. In order to streamline the data, we created new classifications of user and non-user in which</w:t>
-      </w:r>
-      <w:r>
-        <w:t xml:space="preserve"> </w:t>
-      </w:r>
-      <w:r>
-        <w:t xml:space="preserve">“</w:t>
-      </w:r>
-      <w:r>
-        <w:t xml:space="preserve">never used</w:t>
-      </w:r>
-      <w:r>
-        <w:t xml:space="preserve">”</w:t>
-      </w:r>
-      <w:r>
-        <w:t xml:space="preserve"> </w:t>
-      </w:r>
-      <w:r>
-        <w:t xml:space="preserve">and</w:t>
-      </w:r>
-      <w:r>
-        <w:t xml:space="preserve"> </w:t>
-      </w:r>
-      <w:r>
-        <w:t xml:space="preserve">“</w:t>
-      </w:r>
-      <w:r>
-        <w:t xml:space="preserve">used over a decade ago</w:t>
-      </w:r>
-      <w:r>
-        <w:t xml:space="preserve">”</w:t>
-      </w:r>
-      <w:r>
-        <w:t xml:space="preserve"> </w:t>
-      </w:r>
-      <w:r>
-        <w:t xml:space="preserve">are considered</w:t>
-      </w:r>
-      <w:r>
-        <w:t xml:space="preserve"> </w:t>
-      </w:r>
-      <w:r>
-        <w:t xml:space="preserve">“</w:t>
-      </w:r>
-      <w:r>
-        <w:t xml:space="preserve">non-user</w:t>
-      </w:r>
-      <w:r>
-        <w:t xml:space="preserve">”</w:t>
-      </w:r>
-      <w:r>
-        <w:t xml:space="preserve"> </w:t>
-      </w:r>
-      <w:r>
-        <w:t xml:space="preserve">and all other ratings are considered</w:t>
-      </w:r>
-      <w:r>
-        <w:t xml:space="preserve"> </w:t>
-      </w:r>
-      <w:r>
-        <w:t xml:space="preserve">“</w:t>
-      </w:r>
-      <w:r>
-        <w:t xml:space="preserve">user.</w:t>
-      </w:r>
-      <w:r>
-        <w:t xml:space="preserve">”</w:t>
-      </w:r>
-      <w:r>
-        <w:t xml:space="preserve"> </w:t>
-      </w:r>
-      <w:r>
-        <w:t xml:space="preserve">Additionally, we created a new dataframe, assigning numerical values to all observations as described below:</w:t>
-      </w:r>
-    </w:p>
-    <w:p>
-      <w:pPr>
-        <w:pStyle w:val="FirstParagraph"/>
-      </w:pPr>
-      <w:r>
-        <w:t xml:space="preserve">-variables and numerical values go here</w:t>
-      </w:r>
-    </w:p>
-    <w:p>
-      <w:pPr>
-        <w:numPr>
-          <w:ilvl w:val="0"/>
-          <w:numId w:val="1003"/>
         </w:numPr>
         <w:pStyle w:val="Compact"/>
       </w:pPr>
@@ -418,6 +463,199 @@
     </w:p>
     <w:p>
       <w:pPr>
+        <w:pStyle w:val="TableCaption"/>
+      </w:pPr>
+      <w:r>
+        <w:t xml:space="preserve">Difference in Number of Users and Non-Users by Drug</w:t>
+      </w:r>
+    </w:p>
+    <w:tbl>
+      <w:tblPr>
+        <w:tblStyle w:val="Table"/>
+        <w:tblW w:type="pct" w:w="0.0"/>
+        <w:tblLook w:firstRow="1" w:lastRow="0" w:firstColumn="0" w:lastColumn="0" w:noHBand="0" w:noVBand="0" w:val="0020"/>
+        <w:tblCaption w:val="Difference in Number of Users and Non-Users by Drug"/>
+      </w:tblPr>
+      <w:tblGrid/>
+      <w:tr>
+        <w:tc>
+          <w:p>
+            <w:pPr>
+              <w:pStyle w:val="Compact"/>
+              <w:jc w:val="right"/>
+            </w:pPr>
+            <w:r>
+              <w:t xml:space="preserve">diff</w:t>
+            </w:r>
+          </w:p>
+        </w:tc>
+        <w:tc>
+          <w:p>
+            <w:pPr>
+              <w:pStyle w:val="Compact"/>
+              <w:jc w:val="left"/>
+            </w:pPr>
+            <w:r>
+              <w:t xml:space="preserve">drug</w:t>
+            </w:r>
+          </w:p>
+        </w:tc>
+      </w:tr>
+      <w:tr>
+        <w:tc>
+          <w:p>
+            <w:pPr>
+              <w:pStyle w:val="Compact"/>
+              <w:jc w:val="right"/>
+            </w:pPr>
+            <w:r>
+              <w:t xml:space="preserve">349</w:t>
+            </w:r>
+          </w:p>
+        </w:tc>
+        <w:tc>
+          <w:p>
+            <w:pPr>
+              <w:pStyle w:val="Compact"/>
+              <w:jc w:val="left"/>
+            </w:pPr>
+            <w:r>
+              <w:t xml:space="preserve">Benzos_User</w:t>
+            </w:r>
+          </w:p>
+        </w:tc>
+      </w:tr>
+      <w:tr>
+        <w:tc>
+          <w:p>
+            <w:pPr>
+              <w:pStyle w:val="Compact"/>
+              <w:jc w:val="right"/>
+            </w:pPr>
+            <w:r>
+              <w:t xml:space="preserve">361</w:t>
+            </w:r>
+          </w:p>
+        </w:tc>
+        <w:tc>
+          <w:p>
+            <w:pPr>
+              <w:pStyle w:val="Compact"/>
+              <w:jc w:val="left"/>
+            </w:pPr>
+            <w:r>
+              <w:t xml:space="preserve">LegalHighs_User</w:t>
+            </w:r>
+          </w:p>
+        </w:tc>
+      </w:tr>
+      <w:tr>
+        <w:tc>
+          <w:p>
+            <w:pPr>
+              <w:pStyle w:val="Compact"/>
+              <w:jc w:val="right"/>
+            </w:pPr>
+            <w:r>
+              <w:t xml:space="preserve">383</w:t>
+            </w:r>
+          </w:p>
+        </w:tc>
+        <w:tc>
+          <w:p>
+            <w:pPr>
+              <w:pStyle w:val="Compact"/>
+              <w:jc w:val="left"/>
+            </w:pPr>
+            <w:r>
+              <w:t xml:space="preserve">Ecstasy_User</w:t>
+            </w:r>
+          </w:p>
+        </w:tc>
+      </w:tr>
+      <w:tr>
+        <w:tc>
+          <w:p>
+            <w:pPr>
+              <w:pStyle w:val="Compact"/>
+              <w:jc w:val="right"/>
+            </w:pPr>
+            <w:r>
+              <w:t xml:space="preserve">497</w:t>
+            </w:r>
+          </w:p>
+        </w:tc>
+        <w:tc>
+          <w:p>
+            <w:pPr>
+              <w:pStyle w:val="Compact"/>
+              <w:jc w:val="left"/>
+            </w:pPr>
+            <w:r>
+              <w:t xml:space="preserve">Mushrooms_User</w:t>
+            </w:r>
+          </w:p>
+        </w:tc>
+      </w:tr>
+      <w:tr>
+        <w:tc>
+          <w:p>
+            <w:pPr>
+              <w:pStyle w:val="Compact"/>
+              <w:jc w:val="right"/>
+            </w:pPr>
+            <w:r>
+              <w:t xml:space="preserve">511</w:t>
+            </w:r>
+          </w:p>
+        </w:tc>
+        <w:tc>
+          <w:p>
+            <w:pPr>
+              <w:pStyle w:val="Compact"/>
+              <w:jc w:val="left"/>
+            </w:pPr>
+            <w:r>
+              <w:t xml:space="preserve">Cocaine_User</w:t>
+            </w:r>
+          </w:p>
+        </w:tc>
+      </w:tr>
+      <w:tr>
+        <w:tc>
+          <w:p>
+            <w:pPr>
+              <w:pStyle w:val="Compact"/>
+              <w:jc w:val="right"/>
+            </w:pPr>
+            <w:r>
+              <w:t xml:space="preserve">529</w:t>
+            </w:r>
+          </w:p>
+        </w:tc>
+        <w:tc>
+          <w:p>
+            <w:pPr>
+              <w:pStyle w:val="Compact"/>
+              <w:jc w:val="left"/>
+            </w:pPr>
+            <w:r>
+              <w:t xml:space="preserve">Amphetamine_User</w:t>
+            </w:r>
+          </w:p>
+        </w:tc>
+      </w:tr>
+    </w:tbl>
+    <w:p>
+      <w:pPr>
+        <w:pStyle w:val="BodyText"/>
+      </w:pPr>
+      <w:r>
+        <w:t xml:space="preserve">This table reports the difference between user and non-user by drug in order to get a better sense of which drugs are better represented in the data which helped inform which drug we chose for further analysis, mushrooms.</w:t>
+      </w:r>
+    </w:p>
+    <w:p>
+      <w:pPr>
         <w:pStyle w:val="BodyText"/>
       </w:pPr>
       <w:r>
@@ -471,215 +709,22 @@
     </w:p>
     <w:p>
       <w:pPr>
-        <w:pStyle w:val="TableCaption"/>
-      </w:pPr>
-      <w:r>
-        <w:t xml:space="preserve">Difference in Number of Users and Non-Users by Drug</w:t>
-      </w:r>
-    </w:p>
-    <w:tbl>
-      <w:tblPr>
-        <w:tblStyle w:val="Table"/>
-        <w:tblW w:type="pct" w:w="0.0"/>
-        <w:tblLook w:firstRow="1" w:lastRow="0" w:firstColumn="0" w:lastColumn="0" w:noHBand="0" w:noVBand="0" w:val="0020"/>
-        <w:tblCaption w:val="Difference in Number of Users and Non-Users by Drug"/>
-      </w:tblPr>
-      <w:tblGrid/>
-      <w:tr>
-        <w:tc>
-          <w:p>
-            <w:pPr>
-              <w:pStyle w:val="Compact"/>
-              <w:jc w:val="right"/>
-            </w:pPr>
-            <w:r>
-              <w:t xml:space="preserve">diff</w:t>
-            </w:r>
-          </w:p>
-        </w:tc>
-        <w:tc>
-          <w:p>
-            <w:pPr>
-              <w:pStyle w:val="Compact"/>
-              <w:jc w:val="left"/>
-            </w:pPr>
-            <w:r>
-              <w:t xml:space="preserve">drug</w:t>
-            </w:r>
-          </w:p>
-        </w:tc>
-      </w:tr>
-      <w:tr>
-        <w:tc>
-          <w:p>
-            <w:pPr>
-              <w:pStyle w:val="Compact"/>
-              <w:jc w:val="right"/>
-            </w:pPr>
-            <w:r>
-              <w:t xml:space="preserve">349</w:t>
-            </w:r>
-          </w:p>
-        </w:tc>
-        <w:tc>
-          <w:p>
-            <w:pPr>
-              <w:pStyle w:val="Compact"/>
-              <w:jc w:val="left"/>
-            </w:pPr>
-            <w:r>
-              <w:t xml:space="preserve">Benzos_User</w:t>
-            </w:r>
-          </w:p>
-        </w:tc>
-      </w:tr>
-      <w:tr>
-        <w:tc>
-          <w:p>
-            <w:pPr>
-              <w:pStyle w:val="Compact"/>
-              <w:jc w:val="right"/>
-            </w:pPr>
-            <w:r>
-              <w:t xml:space="preserve">361</w:t>
-            </w:r>
-          </w:p>
-        </w:tc>
-        <w:tc>
-          <w:p>
-            <w:pPr>
-              <w:pStyle w:val="Compact"/>
-              <w:jc w:val="left"/>
-            </w:pPr>
-            <w:r>
-              <w:t xml:space="preserve">LegalHighs_User</w:t>
-            </w:r>
-          </w:p>
-        </w:tc>
-      </w:tr>
-      <w:tr>
-        <w:tc>
-          <w:p>
-            <w:pPr>
-              <w:pStyle w:val="Compact"/>
-              <w:jc w:val="right"/>
-            </w:pPr>
-            <w:r>
-              <w:t xml:space="preserve">383</w:t>
-            </w:r>
-          </w:p>
-        </w:tc>
-        <w:tc>
-          <w:p>
-            <w:pPr>
-              <w:pStyle w:val="Compact"/>
-              <w:jc w:val="left"/>
-            </w:pPr>
-            <w:r>
-              <w:t xml:space="preserve">Ecstasy_User</w:t>
-            </w:r>
-          </w:p>
-        </w:tc>
-      </w:tr>
-      <w:tr>
-        <w:tc>
-          <w:p>
-            <w:pPr>
-              <w:pStyle w:val="Compact"/>
-              <w:jc w:val="right"/>
-            </w:pPr>
-            <w:r>
-              <w:t xml:space="preserve">497</w:t>
-            </w:r>
-          </w:p>
-        </w:tc>
-        <w:tc>
-          <w:p>
-            <w:pPr>
-              <w:pStyle w:val="Compact"/>
-              <w:jc w:val="left"/>
-            </w:pPr>
-            <w:r>
-              <w:t xml:space="preserve">Mushrooms_User</w:t>
-            </w:r>
-          </w:p>
-        </w:tc>
-      </w:tr>
-      <w:tr>
-        <w:tc>
-          <w:p>
-            <w:pPr>
-              <w:pStyle w:val="Compact"/>
-              <w:jc w:val="right"/>
-            </w:pPr>
-            <w:r>
-              <w:t xml:space="preserve">511</w:t>
-            </w:r>
-          </w:p>
-        </w:tc>
-        <w:tc>
-          <w:p>
-            <w:pPr>
-              <w:pStyle w:val="Compact"/>
-              <w:jc w:val="left"/>
-            </w:pPr>
-            <w:r>
-              <w:t xml:space="preserve">Cocaine_User</w:t>
-            </w:r>
-          </w:p>
-        </w:tc>
-      </w:tr>
-      <w:tr>
-        <w:tc>
-          <w:p>
-            <w:pPr>
-              <w:pStyle w:val="Compact"/>
-              <w:jc w:val="right"/>
-            </w:pPr>
-            <w:r>
-              <w:t xml:space="preserve">529</w:t>
-            </w:r>
-          </w:p>
-        </w:tc>
-        <w:tc>
-          <w:p>
-            <w:pPr>
-              <w:pStyle w:val="Compact"/>
-              <w:jc w:val="left"/>
-            </w:pPr>
-            <w:r>
-              <w:t xml:space="preserve">Amphetamine_User</w:t>
-            </w:r>
-          </w:p>
-        </w:tc>
-      </w:tr>
-    </w:tbl>
-    <w:p>
-      <w:pPr>
-        <w:pStyle w:val="BodyText"/>
-      </w:pPr>
-      <w:r>
-        <w:t xml:space="preserve">This table reports the difference between user and non-user by drug in order to get a better sense of which drugs are better represented in the data which helped inform which drug we chose for further analysis, mushrooms.</w:t>
+        <w:numPr>
+          <w:ilvl w:val="0"/>
+          <w:numId w:val="1002"/>
+        </w:numPr>
+        <w:pStyle w:val="Compact"/>
+      </w:pPr>
+      <w:r>
+        <w:t xml:space="preserve">Analytical Methods</w:t>
       </w:r>
     </w:p>
     <w:p>
       <w:pPr>
-        <w:numPr>
-          <w:ilvl w:val="0"/>
-          <w:numId w:val="1004"/>
-        </w:numPr>
-        <w:pStyle w:val="Compact"/>
-      </w:pPr>
-      <w:r>
-        <w:t xml:space="preserve">Analytical Methods</w:t>
-      </w:r>
-    </w:p>
-    <w:p>
-      <w:pPr>
         <w:pStyle w:val="FirstParagraph"/>
       </w:pPr>
       <w:r>
-        <w:t xml:space="preserve">-after reviewing the visualizations for the demographics and personality traits and determining which traits are more linked to mushroom use…</w:t>
+        <w:t xml:space="preserve">#after reviewing the visualizations for the demographics and personality traits and determining which traits are more linked to mushroom use…</w:t>
       </w:r>
     </w:p>
     <w:p>
@@ -804,7 +849,7 @@
         <w:pStyle w:val="BodyText"/>
       </w:pPr>
       <w:r>
-        <w:t xml:space="preserve">V. Results</w:t>
+        <w:t xml:space="preserve">Results</w:t>
       </w:r>
       <w:r>
         <w:t xml:space="preserve"> </w:t>
@@ -915,11 +960,7 @@
     </w:p>
     <w:p>
       <w:pPr>
-        <w:numPr>
-          <w:ilvl w:val="0"/>
-          <w:numId w:val="1005"/>
-        </w:numPr>
-        <w:pStyle w:val="Compact"/>
+        <w:pStyle w:val="BodyText"/>
       </w:pPr>
       <w:r>
         <w:t xml:space="preserve">Discussion</w:t>
@@ -951,7 +992,7 @@
     </w:p>
     <w:p>
       <w:pPr>
-        <w:pStyle w:val="FirstParagraph"/>
+        <w:pStyle w:val="BodyText"/>
       </w:pPr>
       <w:r>
         <w:t xml:space="preserve">With regards to the reliability and validity of this data, it is important to consider the inherent flaws of the self-reporting method which was used to obtain data on individuals drug usage frequency. There is also a disproportionate representation among ethnicity and country of residence given that the majority of the participants are white and live in the UK which does not allow any generalizations to be made based on these findings and ethnicity or country of residence. Additionally, it should be noted that the data are skewed toward the younger age categories and that there is less representation among older age groups.</w:t>
@@ -967,11 +1008,7 @@
     </w:p>
     <w:p>
       <w:pPr>
-        <w:numPr>
-          <w:ilvl w:val="0"/>
-          <w:numId w:val="1006"/>
-        </w:numPr>
-        <w:pStyle w:val="Compact"/>
+        <w:pStyle w:val="BodyText"/>
       </w:pPr>
       <w:r>
         <w:t xml:space="preserve">References</w:t>
@@ -999,7 +1036,7 @@
     </w:p>
     <w:p>
       <w:pPr>
-        <w:pStyle w:val="FirstParagraph"/>
+        <w:pStyle w:val="BodyText"/>
       </w:pPr>
       <w:r>
         <w:t xml:space="preserve">Drug scheduling. United States Drug Enforcement Administration.</w:t>
@@ -1062,13 +1099,7 @@
         </w:r>
       </w:hyperlink>
       <w:r>
-        <w:t xml:space="preserve">.</w:t>
-      </w:r>
-      <w:r>
-        <w:t xml:space="preserve"> </w:t>
-      </w:r>
-      <w:r>
-        <w:t xml:space="preserve">​​Psilocybin (magic mushrooms). Alcohol and Drug Foundation. (10 November 2021).</w:t>
+        <w:t xml:space="preserve">. Psilocybin (magic mushrooms). Alcohol and Drug Foundation. (10 November 2021).</w:t>
       </w:r>
     </w:p>
     <w:p>
@@ -1106,11 +1137,7 @@
     </w:p>
     <w:p>
       <w:pPr>
-        <w:numPr>
-          <w:ilvl w:val="0"/>
-          <w:numId w:val="1007"/>
-        </w:numPr>
-        <w:pStyle w:val="Compact"/>
+        <w:pStyle w:val="BodyText"/>
       </w:pPr>
       <w:r>
         <w:t xml:space="preserve">Appendices</w:t>
@@ -1118,7 +1145,7 @@
     </w:p>
     <w:p>
       <w:pPr>
-        <w:pStyle w:val="FirstParagraph"/>
+        <w:pStyle w:val="BodyText"/>
       </w:pPr>
       <w:r>
         <w:drawing>
@@ -1748,7 +1775,7 @@
               <w:jc w:val="left"/>
             </w:pPr>
             <w:r>
-              <w:t xml:space="preserve">GenderM</w:t>
+              <w:t xml:space="preserve">Gender</w:t>
             </w:r>
           </w:p>
         </w:tc>
@@ -4878,178 +4905,8 @@
       </w:pPr>
     </w:lvl>
   </w:abstractNum>
-  <w:abstractNum w:abstractNumId="99612">
+  <w:abstractNum w:abstractNumId="99722">
     <w:nsid w:val="ea454b4c"/>
-    <w:multiLevelType w:val="multilevel"/>
-    <w:lvl w:ilvl="0">
-      <w:start w:val="2"/>
-      <w:numFmt w:val="upperRoman"/>
-      <w:lvlText w:val="%1."/>
-      <w:lvlJc w:val="left"/>
-      <w:pPr>
-        <w:ind w:left="720" w:hanging="480"/>
-      </w:pPr>
-    </w:lvl>
-    <w:lvl w:ilvl="1">
-      <w:start w:val="2"/>
-      <w:numFmt w:val="upperRoman"/>
-      <w:lvlText w:val="%2."/>
-      <w:lvlJc w:val="left"/>
-      <w:pPr>
-        <w:ind w:left="1440" w:hanging="480"/>
-      </w:pPr>
-    </w:lvl>
-    <w:lvl w:ilvl="2">
-      <w:start w:val="2"/>
-      <w:numFmt w:val="upperRoman"/>
-      <w:lvlText w:val="%3."/>
-      <w:lvlJc w:val="left"/>
-      <w:pPr>
-        <w:ind w:left="2160" w:hanging="480"/>
-      </w:pPr>
-    </w:lvl>
-    <w:lvl w:ilvl="3">
-      <w:start w:val="2"/>
-      <w:numFmt w:val="upperRoman"/>
-      <w:lvlText w:val="%4."/>
-      <w:lvlJc w:val="left"/>
-      <w:pPr>
-        <w:ind w:left="2880" w:hanging="480"/>
-      </w:pPr>
-    </w:lvl>
-    <w:lvl w:ilvl="4">
-      <w:start w:val="2"/>
-      <w:numFmt w:val="upperRoman"/>
-      <w:lvlText w:val="%5."/>
-      <w:lvlJc w:val="left"/>
-      <w:pPr>
-        <w:ind w:left="3600" w:hanging="480"/>
-      </w:pPr>
-    </w:lvl>
-    <w:lvl w:ilvl="5">
-      <w:start w:val="2"/>
-      <w:numFmt w:val="upperRoman"/>
-      <w:lvlText w:val="%6."/>
-      <w:lvlJc w:val="left"/>
-      <w:pPr>
-        <w:ind w:left="4320" w:hanging="480"/>
-      </w:pPr>
-    </w:lvl>
-    <w:lvl w:ilvl="6">
-      <w:start w:val="2"/>
-      <w:numFmt w:val="upperRoman"/>
-      <w:lvlText w:val="%7."/>
-      <w:lvlJc w:val="left"/>
-      <w:pPr>
-        <w:ind w:left="5040" w:hanging="480"/>
-      </w:pPr>
-    </w:lvl>
-    <w:lvl w:ilvl="7">
-      <w:start w:val="2"/>
-      <w:numFmt w:val="upperRoman"/>
-      <w:lvlText w:val="%8."/>
-      <w:lvlJc w:val="left"/>
-      <w:pPr>
-        <w:ind w:left="5760" w:hanging="480"/>
-      </w:pPr>
-    </w:lvl>
-    <w:lvl w:ilvl="8">
-      <w:start w:val="2"/>
-      <w:numFmt w:val="upperRoman"/>
-      <w:lvlText w:val="%9."/>
-      <w:lvlJc w:val="left"/>
-      <w:pPr>
-        <w:ind w:left="6480" w:hanging="480"/>
-      </w:pPr>
-    </w:lvl>
-  </w:abstractNum>
-  <w:abstractNum w:abstractNumId="99721">
-    <w:nsid w:val="71315dca"/>
-    <w:multiLevelType w:val="multilevel"/>
-    <w:lvl w:ilvl="0">
-      <w:start w:val="1"/>
-      <w:numFmt w:val="lowerLetter"/>
-      <w:lvlText w:val="%1)"/>
-      <w:lvlJc w:val="left"/>
-      <w:pPr>
-        <w:ind w:left="720" w:hanging="480"/>
-      </w:pPr>
-    </w:lvl>
-    <w:lvl w:ilvl="1">
-      <w:start w:val="1"/>
-      <w:numFmt w:val="lowerLetter"/>
-      <w:lvlText w:val="%2)"/>
-      <w:lvlJc w:val="left"/>
-      <w:pPr>
-        <w:ind w:left="1440" w:hanging="480"/>
-      </w:pPr>
-    </w:lvl>
-    <w:lvl w:ilvl="2">
-      <w:start w:val="1"/>
-      <w:numFmt w:val="lowerLetter"/>
-      <w:lvlText w:val="%3)"/>
-      <w:lvlJc w:val="left"/>
-      <w:pPr>
-        <w:ind w:left="2160" w:hanging="480"/>
-      </w:pPr>
-    </w:lvl>
-    <w:lvl w:ilvl="3">
-      <w:start w:val="1"/>
-      <w:numFmt w:val="lowerLetter"/>
-      <w:lvlText w:val="%4)"/>
-      <w:lvlJc w:val="left"/>
-      <w:pPr>
-        <w:ind w:left="2880" w:hanging="480"/>
-      </w:pPr>
-    </w:lvl>
-    <w:lvl w:ilvl="4">
-      <w:start w:val="1"/>
-      <w:numFmt w:val="lowerLetter"/>
-      <w:lvlText w:val="%5)"/>
-      <w:lvlJc w:val="left"/>
-      <w:pPr>
-        <w:ind w:left="3600" w:hanging="480"/>
-      </w:pPr>
-    </w:lvl>
-    <w:lvl w:ilvl="5">
-      <w:start w:val="1"/>
-      <w:numFmt w:val="lowerLetter"/>
-      <w:lvlText w:val="%6)"/>
-      <w:lvlJc w:val="left"/>
-      <w:pPr>
-        <w:ind w:left="4320" w:hanging="480"/>
-      </w:pPr>
-    </w:lvl>
-    <w:lvl w:ilvl="6">
-      <w:start w:val="1"/>
-      <w:numFmt w:val="lowerLetter"/>
-      <w:lvlText w:val="%7)"/>
-      <w:lvlJc w:val="left"/>
-      <w:pPr>
-        <w:ind w:left="5040" w:hanging="480"/>
-      </w:pPr>
-    </w:lvl>
-    <w:lvl w:ilvl="7">
-      <w:start w:val="1"/>
-      <w:numFmt w:val="lowerLetter"/>
-      <w:lvlText w:val="%8)"/>
-      <w:lvlJc w:val="left"/>
-      <w:pPr>
-        <w:ind w:left="5760" w:hanging="480"/>
-      </w:pPr>
-    </w:lvl>
-    <w:lvl w:ilvl="8">
-      <w:start w:val="1"/>
-      <w:numFmt w:val="lowerLetter"/>
-      <w:lvlText w:val="%9)"/>
-      <w:lvlJc w:val="left"/>
-      <w:pPr>
-        <w:ind w:left="6480" w:hanging="480"/>
-      </w:pPr>
-    </w:lvl>
-  </w:abstractNum>
-  <w:abstractNum w:abstractNumId="99722">
-    <w:nsid w:val="47261bad"/>
     <w:multiLevelType w:val="multilevel"/>
     <w:lvl w:ilvl="0">
       <w:start w:val="2"/>
@@ -5134,7 +4991,7 @@
     </w:lvl>
   </w:abstractNum>
   <w:abstractNum w:abstractNumId="99723">
-    <w:nsid w:val="b3cbbdee"/>
+    <w:nsid w:val="71315dca"/>
     <w:multiLevelType w:val="multilevel"/>
     <w:lvl w:ilvl="0">
       <w:start w:val="3"/>
@@ -5218,266 +5075,11 @@
       </w:pPr>
     </w:lvl>
   </w:abstractNum>
-  <w:abstractNum w:abstractNumId="99616">
-    <w:nsid w:val="4fbe019a"/>
-    <w:multiLevelType w:val="multilevel"/>
-    <w:lvl w:ilvl="0">
-      <w:start w:val="6"/>
-      <w:numFmt w:val="upperRoman"/>
-      <w:lvlText w:val="%1."/>
-      <w:lvlJc w:val="left"/>
-      <w:pPr>
-        <w:ind w:left="720" w:hanging="480"/>
-      </w:pPr>
-    </w:lvl>
-    <w:lvl w:ilvl="1">
-      <w:start w:val="6"/>
-      <w:numFmt w:val="upperRoman"/>
-      <w:lvlText w:val="%2."/>
-      <w:lvlJc w:val="left"/>
-      <w:pPr>
-        <w:ind w:left="1440" w:hanging="480"/>
-      </w:pPr>
-    </w:lvl>
-    <w:lvl w:ilvl="2">
-      <w:start w:val="6"/>
-      <w:numFmt w:val="upperRoman"/>
-      <w:lvlText w:val="%3."/>
-      <w:lvlJc w:val="left"/>
-      <w:pPr>
-        <w:ind w:left="2160" w:hanging="480"/>
-      </w:pPr>
-    </w:lvl>
-    <w:lvl w:ilvl="3">
-      <w:start w:val="6"/>
-      <w:numFmt w:val="upperRoman"/>
-      <w:lvlText w:val="%4."/>
-      <w:lvlJc w:val="left"/>
-      <w:pPr>
-        <w:ind w:left="2880" w:hanging="480"/>
-      </w:pPr>
-    </w:lvl>
-    <w:lvl w:ilvl="4">
-      <w:start w:val="6"/>
-      <w:numFmt w:val="upperRoman"/>
-      <w:lvlText w:val="%5."/>
-      <w:lvlJc w:val="left"/>
-      <w:pPr>
-        <w:ind w:left="3600" w:hanging="480"/>
-      </w:pPr>
-    </w:lvl>
-    <w:lvl w:ilvl="5">
-      <w:start w:val="6"/>
-      <w:numFmt w:val="upperRoman"/>
-      <w:lvlText w:val="%6."/>
-      <w:lvlJc w:val="left"/>
-      <w:pPr>
-        <w:ind w:left="4320" w:hanging="480"/>
-      </w:pPr>
-    </w:lvl>
-    <w:lvl w:ilvl="6">
-      <w:start w:val="6"/>
-      <w:numFmt w:val="upperRoman"/>
-      <w:lvlText w:val="%7."/>
-      <w:lvlJc w:val="left"/>
-      <w:pPr>
-        <w:ind w:left="5040" w:hanging="480"/>
-      </w:pPr>
-    </w:lvl>
-    <w:lvl w:ilvl="7">
-      <w:start w:val="6"/>
-      <w:numFmt w:val="upperRoman"/>
-      <w:lvlText w:val="%8."/>
-      <w:lvlJc w:val="left"/>
-      <w:pPr>
-        <w:ind w:left="5760" w:hanging="480"/>
-      </w:pPr>
-    </w:lvl>
-    <w:lvl w:ilvl="8">
-      <w:start w:val="6"/>
-      <w:numFmt w:val="upperRoman"/>
-      <w:lvlText w:val="%9."/>
-      <w:lvlJc w:val="left"/>
-      <w:pPr>
-        <w:ind w:left="6480" w:hanging="480"/>
-      </w:pPr>
-    </w:lvl>
-  </w:abstractNum>
-  <w:abstractNum w:abstractNumId="99617">
-    <w:nsid w:val="91a27d85"/>
-    <w:multiLevelType w:val="multilevel"/>
-    <w:lvl w:ilvl="0">
-      <w:start w:val="7"/>
-      <w:numFmt w:val="upperRoman"/>
-      <w:lvlText w:val="%1."/>
-      <w:lvlJc w:val="left"/>
-      <w:pPr>
-        <w:ind w:left="720" w:hanging="480"/>
-      </w:pPr>
-    </w:lvl>
-    <w:lvl w:ilvl="1">
-      <w:start w:val="7"/>
-      <w:numFmt w:val="upperRoman"/>
-      <w:lvlText w:val="%2."/>
-      <w:lvlJc w:val="left"/>
-      <w:pPr>
-        <w:ind w:left="1440" w:hanging="480"/>
-      </w:pPr>
-    </w:lvl>
-    <w:lvl w:ilvl="2">
-      <w:start w:val="7"/>
-      <w:numFmt w:val="upperRoman"/>
-      <w:lvlText w:val="%3."/>
-      <w:lvlJc w:val="left"/>
-      <w:pPr>
-        <w:ind w:left="2160" w:hanging="480"/>
-      </w:pPr>
-    </w:lvl>
-    <w:lvl w:ilvl="3">
-      <w:start w:val="7"/>
-      <w:numFmt w:val="upperRoman"/>
-      <w:lvlText w:val="%4."/>
-      <w:lvlJc w:val="left"/>
-      <w:pPr>
-        <w:ind w:left="2880" w:hanging="480"/>
-      </w:pPr>
-    </w:lvl>
-    <w:lvl w:ilvl="4">
-      <w:start w:val="7"/>
-      <w:numFmt w:val="upperRoman"/>
-      <w:lvlText w:val="%5."/>
-      <w:lvlJc w:val="left"/>
-      <w:pPr>
-        <w:ind w:left="3600" w:hanging="480"/>
-      </w:pPr>
-    </w:lvl>
-    <w:lvl w:ilvl="5">
-      <w:start w:val="7"/>
-      <w:numFmt w:val="upperRoman"/>
-      <w:lvlText w:val="%6."/>
-      <w:lvlJc w:val="left"/>
-      <w:pPr>
-        <w:ind w:left="4320" w:hanging="480"/>
-      </w:pPr>
-    </w:lvl>
-    <w:lvl w:ilvl="6">
-      <w:start w:val="7"/>
-      <w:numFmt w:val="upperRoman"/>
-      <w:lvlText w:val="%7."/>
-      <w:lvlJc w:val="left"/>
-      <w:pPr>
-        <w:ind w:left="5040" w:hanging="480"/>
-      </w:pPr>
-    </w:lvl>
-    <w:lvl w:ilvl="7">
-      <w:start w:val="7"/>
-      <w:numFmt w:val="upperRoman"/>
-      <w:lvlText w:val="%8."/>
-      <w:lvlJc w:val="left"/>
-      <w:pPr>
-        <w:ind w:left="5760" w:hanging="480"/>
-      </w:pPr>
-    </w:lvl>
-    <w:lvl w:ilvl="8">
-      <w:start w:val="7"/>
-      <w:numFmt w:val="upperRoman"/>
-      <w:lvlText w:val="%9."/>
-      <w:lvlJc w:val="left"/>
-      <w:pPr>
-        <w:ind w:left="6480" w:hanging="480"/>
-      </w:pPr>
-    </w:lvl>
-  </w:abstractNum>
-  <w:abstractNum w:abstractNumId="99618">
-    <w:nsid w:val="615f1ed2"/>
-    <w:multiLevelType w:val="multilevel"/>
-    <w:lvl w:ilvl="0">
-      <w:start w:val="8"/>
-      <w:numFmt w:val="upperRoman"/>
-      <w:lvlText w:val="%1."/>
-      <w:lvlJc w:val="left"/>
-      <w:pPr>
-        <w:ind w:left="720" w:hanging="480"/>
-      </w:pPr>
-    </w:lvl>
-    <w:lvl w:ilvl="1">
-      <w:start w:val="8"/>
-      <w:numFmt w:val="upperRoman"/>
-      <w:lvlText w:val="%2."/>
-      <w:lvlJc w:val="left"/>
-      <w:pPr>
-        <w:ind w:left="1440" w:hanging="480"/>
-      </w:pPr>
-    </w:lvl>
-    <w:lvl w:ilvl="2">
-      <w:start w:val="8"/>
-      <w:numFmt w:val="upperRoman"/>
-      <w:lvlText w:val="%3."/>
-      <w:lvlJc w:val="left"/>
-      <w:pPr>
-        <w:ind w:left="2160" w:hanging="480"/>
-      </w:pPr>
-    </w:lvl>
-    <w:lvl w:ilvl="3">
-      <w:start w:val="8"/>
-      <w:numFmt w:val="upperRoman"/>
-      <w:lvlText w:val="%4."/>
-      <w:lvlJc w:val="left"/>
-      <w:pPr>
-        <w:ind w:left="2880" w:hanging="480"/>
-      </w:pPr>
-    </w:lvl>
-    <w:lvl w:ilvl="4">
-      <w:start w:val="8"/>
-      <w:numFmt w:val="upperRoman"/>
-      <w:lvlText w:val="%5."/>
-      <w:lvlJc w:val="left"/>
-      <w:pPr>
-        <w:ind w:left="3600" w:hanging="480"/>
-      </w:pPr>
-    </w:lvl>
-    <w:lvl w:ilvl="5">
-      <w:start w:val="8"/>
-      <w:numFmt w:val="upperRoman"/>
-      <w:lvlText w:val="%6."/>
-      <w:lvlJc w:val="left"/>
-      <w:pPr>
-        <w:ind w:left="4320" w:hanging="480"/>
-      </w:pPr>
-    </w:lvl>
-    <w:lvl w:ilvl="6">
-      <w:start w:val="8"/>
-      <w:numFmt w:val="upperRoman"/>
-      <w:lvlText w:val="%7."/>
-      <w:lvlJc w:val="left"/>
-      <w:pPr>
-        <w:ind w:left="5040" w:hanging="480"/>
-      </w:pPr>
-    </w:lvl>
-    <w:lvl w:ilvl="7">
-      <w:start w:val="8"/>
-      <w:numFmt w:val="upperRoman"/>
-      <w:lvlText w:val="%8."/>
-      <w:lvlJc w:val="left"/>
-      <w:pPr>
-        <w:ind w:left="5760" w:hanging="480"/>
-      </w:pPr>
-    </w:lvl>
-    <w:lvl w:ilvl="8">
-      <w:start w:val="8"/>
-      <w:numFmt w:val="upperRoman"/>
-      <w:lvlText w:val="%9."/>
-      <w:lvlJc w:val="left"/>
-      <w:pPr>
-        <w:ind w:left="6480" w:hanging="480"/>
-      </w:pPr>
-    </w:lvl>
-  </w:abstractNum>
   <w:num w:numId="1000">
     <w:abstractNumId w:val="990"/>
   </w:num>
   <w:num w:numId="1001">
-    <w:abstractNumId w:val="99612"/>
+    <w:abstractNumId w:val="99722"/>
     <w:lvlOverride w:ilvl="0">
       <w:startOverride w:val="2"/>
     </w:lvlOverride>
@@ -5507,66 +5109,6 @@
     </w:lvlOverride>
   </w:num>
   <w:num w:numId="1002">
-    <w:abstractNumId w:val="99721"/>
-    <w:lvlOverride w:ilvl="0">
-      <w:startOverride w:val="1"/>
-    </w:lvlOverride>
-    <w:lvlOverride w:ilvl="1">
-      <w:startOverride w:val="1"/>
-    </w:lvlOverride>
-    <w:lvlOverride w:ilvl="2">
-      <w:startOverride w:val="1"/>
-    </w:lvlOverride>
-    <w:lvlOverride w:ilvl="3">
-      <w:startOverride w:val="1"/>
-    </w:lvlOverride>
-    <w:lvlOverride w:ilvl="4">
-      <w:startOverride w:val="1"/>
-    </w:lvlOverride>
-    <w:lvlOverride w:ilvl="5">
-      <w:startOverride w:val="1"/>
-    </w:lvlOverride>
-    <w:lvlOverride w:ilvl="6">
-      <w:startOverride w:val="1"/>
-    </w:lvlOverride>
-    <w:lvlOverride w:ilvl="7">
-      <w:startOverride w:val="1"/>
-    </w:lvlOverride>
-    <w:lvlOverride w:ilvl="8">
-      <w:startOverride w:val="1"/>
-    </w:lvlOverride>
-  </w:num>
-  <w:num w:numId="1003">
-    <w:abstractNumId w:val="99722"/>
-    <w:lvlOverride w:ilvl="0">
-      <w:startOverride w:val="2"/>
-    </w:lvlOverride>
-    <w:lvlOverride w:ilvl="1">
-      <w:startOverride w:val="2"/>
-    </w:lvlOverride>
-    <w:lvlOverride w:ilvl="2">
-      <w:startOverride w:val="2"/>
-    </w:lvlOverride>
-    <w:lvlOverride w:ilvl="3">
-      <w:startOverride w:val="2"/>
-    </w:lvlOverride>
-    <w:lvlOverride w:ilvl="4">
-      <w:startOverride w:val="2"/>
-    </w:lvlOverride>
-    <w:lvlOverride w:ilvl="5">
-      <w:startOverride w:val="2"/>
-    </w:lvlOverride>
-    <w:lvlOverride w:ilvl="6">
-      <w:startOverride w:val="2"/>
-    </w:lvlOverride>
-    <w:lvlOverride w:ilvl="7">
-      <w:startOverride w:val="2"/>
-    </w:lvlOverride>
-    <w:lvlOverride w:ilvl="8">
-      <w:startOverride w:val="2"/>
-    </w:lvlOverride>
-  </w:num>
-  <w:num w:numId="1004">
     <w:abstractNumId w:val="99723"/>
     <w:lvlOverride w:ilvl="0">
       <w:startOverride w:val="3"/>
@@ -5594,96 +5136,6 @@
     </w:lvlOverride>
     <w:lvlOverride w:ilvl="8">
       <w:startOverride w:val="3"/>
-    </w:lvlOverride>
-  </w:num>
-  <w:num w:numId="1005">
-    <w:abstractNumId w:val="99616"/>
-    <w:lvlOverride w:ilvl="0">
-      <w:startOverride w:val="6"/>
-    </w:lvlOverride>
-    <w:lvlOverride w:ilvl="1">
-      <w:startOverride w:val="6"/>
-    </w:lvlOverride>
-    <w:lvlOverride w:ilvl="2">
-      <w:startOverride w:val="6"/>
-    </w:lvlOverride>
-    <w:lvlOverride w:ilvl="3">
-      <w:startOverride w:val="6"/>
-    </w:lvlOverride>
-    <w:lvlOverride w:ilvl="4">
-      <w:startOverride w:val="6"/>
-    </w:lvlOverride>
-    <w:lvlOverride w:ilvl="5">
-      <w:startOverride w:val="6"/>
-    </w:lvlOverride>
-    <w:lvlOverride w:ilvl="6">
-      <w:startOverride w:val="6"/>
-    </w:lvlOverride>
-    <w:lvlOverride w:ilvl="7">
-      <w:startOverride w:val="6"/>
-    </w:lvlOverride>
-    <w:lvlOverride w:ilvl="8">
-      <w:startOverride w:val="6"/>
-    </w:lvlOverride>
-  </w:num>
-  <w:num w:numId="1006">
-    <w:abstractNumId w:val="99617"/>
-    <w:lvlOverride w:ilvl="0">
-      <w:startOverride w:val="7"/>
-    </w:lvlOverride>
-    <w:lvlOverride w:ilvl="1">
-      <w:startOverride w:val="7"/>
-    </w:lvlOverride>
-    <w:lvlOverride w:ilvl="2">
-      <w:startOverride w:val="7"/>
-    </w:lvlOverride>
-    <w:lvlOverride w:ilvl="3">
-      <w:startOverride w:val="7"/>
-    </w:lvlOverride>
-    <w:lvlOverride w:ilvl="4">
-      <w:startOverride w:val="7"/>
-    </w:lvlOverride>
-    <w:lvlOverride w:ilvl="5">
-      <w:startOverride w:val="7"/>
-    </w:lvlOverride>
-    <w:lvlOverride w:ilvl="6">
-      <w:startOverride w:val="7"/>
-    </w:lvlOverride>
-    <w:lvlOverride w:ilvl="7">
-      <w:startOverride w:val="7"/>
-    </w:lvlOverride>
-    <w:lvlOverride w:ilvl="8">
-      <w:startOverride w:val="7"/>
-    </w:lvlOverride>
-  </w:num>
-  <w:num w:numId="1007">
-    <w:abstractNumId w:val="99618"/>
-    <w:lvlOverride w:ilvl="0">
-      <w:startOverride w:val="8"/>
-    </w:lvlOverride>
-    <w:lvlOverride w:ilvl="1">
-      <w:startOverride w:val="8"/>
-    </w:lvlOverride>
-    <w:lvlOverride w:ilvl="2">
-      <w:startOverride w:val="8"/>
-    </w:lvlOverride>
-    <w:lvlOverride w:ilvl="3">
-      <w:startOverride w:val="8"/>
-    </w:lvlOverride>
-    <w:lvlOverride w:ilvl="4">
-      <w:startOverride w:val="8"/>
-    </w:lvlOverride>
-    <w:lvlOverride w:ilvl="5">
-      <w:startOverride w:val="8"/>
-    </w:lvlOverride>
-    <w:lvlOverride w:ilvl="6">
-      <w:startOverride w:val="8"/>
-    </w:lvlOverride>
-    <w:lvlOverride w:ilvl="7">
-      <w:startOverride w:val="8"/>
-    </w:lvlOverride>
-    <w:lvlOverride w:ilvl="8">
-      <w:startOverride w:val="8"/>
     </w:lvlOverride>
   </w:num>
 </w:numbering>

</xml_diff>